<commit_message>
Have to do switch
</commit_message>
<xml_diff>
--- a/salesforce_meeting.docx
+++ b/salesforce_meeting.docx
@@ -2,6 +2,33 @@
 <file path=word/document.xml><?xml version="1.0" encoding="utf-8"?>
 <w:document xmlns:ve="http://schemas.openxmlformats.org/markup-compatibility/2006" xmlns:o="urn:schemas-microsoft-com:office:office" xmlns:r="http://schemas.openxmlformats.org/officeDocument/2006/relationships" xmlns:m="http://schemas.openxmlformats.org/officeDocument/2006/math" xmlns:v="urn:schemas-microsoft-com:vml" xmlns:wp="http://schemas.openxmlformats.org/drawingml/2006/wordprocessingDrawing" xmlns:w10="urn:schemas-microsoft-com:office:word" xmlns:w="http://schemas.openxmlformats.org/wordprocessingml/2006/main" xmlns:wne="http://schemas.microsoft.com/office/word/2006/wordml">
   <w:body>
+    <w:p>
+      <w:pPr>
+        <w:rPr>
+          <w:noProof/>
+        </w:rPr>
+      </w:pPr>
+    </w:p>
+    <w:p>
+      <w:pPr>
+        <w:rPr>
+          <w:noProof/>
+        </w:rPr>
+      </w:pPr>
+      <w:r>
+        <w:rPr>
+          <w:noProof/>
+        </w:rPr>
+        <w:t>Hello, I have to switch</w:t>
+      </w:r>
+    </w:p>
+    <w:p>
+      <w:pPr>
+        <w:rPr>
+          <w:noProof/>
+        </w:rPr>
+      </w:pPr>
+    </w:p>
     <w:p>
       <w:r>
         <w:rPr>
@@ -575,7 +602,7 @@
   <a:extraClrSchemeLst/>
   <a:extLst>
     <a:ext uri="{05A4C25C-085E-4340-85A3-A5531E510DB2}">
-      <thm15:themeFamily xmlns="" xmlns:thm15="http://schemas.microsoft.com/office/thememl/2012/main" name="Office Theme" id="{62F939B6-93AF-4DB8-9C6B-D6C7DFDC589F}" vid="{4A3C46E8-61CC-4603-A589-7422A47A8E4A}"/>
+      <thm15:themeFamily xmlns:thm15="http://schemas.microsoft.com/office/thememl/2012/main" xmlns="" name="Office Theme" id="{62F939B6-93AF-4DB8-9C6B-D6C7DFDC589F}" vid="{4A3C46E8-61CC-4603-A589-7422A47A8E4A}"/>
     </a:ext>
   </a:extLst>
 </a:theme>

</xml_diff>